<commit_message>
Changes to slides etc
</commit_message>
<xml_diff>
--- a/projFinal/How we designed system features.docx
+++ b/projFinal/How we designed system features.docx
@@ -687,6 +687,19 @@
           <w:rtl w:val="0"/>
         </w:rPr>
         <w:t xml:space="preserve">Another innovation of ours is when all students are printed, it classifies them by domestic / international status </w:t>
+      </w:r>
+    </w:p>
+    <w:p>
+      <w:pPr>
+        <w:rPr/>
+      </w:pPr>
+      <w:r>
+        <w:rPr>
+          <w:rtl w:val="0"/>
+        </w:rPr>
+        <w:t xml:space="preserve">Threshold for all lists</w:t>
+        <w:br w:type="textWrapping"/>
+        <w:t xml:space="preserve">showcase head and tail nodes</w:t>
       </w:r>
     </w:p>
     <w:p>
@@ -1709,7 +1722,7 @@
 
 <file path=customXML/item1.xml><?xml version="1.0" encoding="utf-8"?>
 <go:gDocsCustomXmlDataStorage xmlns:go="http://customooxmlschemas.google.com/" xmlns:r="http://schemas.openxmlformats.org/officeDocument/2006/relationships">
-  <go:docsCustomData xmlns:go="http://customooxmlschemas.google.com/" roundtripDataSignature="AMtx7miqJgqlX9gzw1dDwPsMZ28+YeFYbA==">AMUW2mW0kE9lnKLM35WpMJP8Lj6J4j/SFrU0ez0pXgsTFVrFYQ0cTbmfLKm+jO1/1gx9ajMfYb4+MdeaFD//4aMcwmRmpu2AH/krLXvoQ2lFQmxrNgKipP8=</go:docsCustomData>
+  <go:docsCustomData xmlns:go="http://customooxmlschemas.google.com/" roundtripDataSignature="AMtx7miqJgqlX9gzw1dDwPsMZ28+YeFYbA==">AMUW2mU5P0YWpUYTJxWyndJoP5LGsr5gJgbK9YfY6IaI9ybDmcXqxJLGtFr7tcnl4Vl6Tn+DwPHqiz0tMZSrACV/NJVzJBFHn+HhloaRKDXximDwXUgDJRE=</go:docsCustomData>
 </go:gDocsCustomXmlDataStorage>
 </file>
 

</xml_diff>